<commit_message>
Updates to formatting for both documents
</commit_message>
<xml_diff>
--- a/Test Scenario FAT Bug 1.docx
+++ b/Test Scenario FAT Bug 1.docx
@@ -16,7 +16,10 @@
         <w:t xml:space="preserve">: </w:t>
       </w:r>
       <w:r>
-        <w:t>Bug Test – Fine Calc Incorrect</w:t>
+        <w:t xml:space="preserve">Bug Test – </w:t>
+      </w:r>
+      <w:r>
+        <w:t>No Fine for one day overdue</w:t>
       </w:r>
     </w:p>
     <w:p>
@@ -45,7 +48,15 @@
         <w:t>Test scenarios</w:t>
       </w:r>
       <w:r>
-        <w:t xml:space="preserve"> (aka test set or test suite) are a set of test scripts that cover a specific functional area, business process, use case, etc…</w:t>
+        <w:t xml:space="preserve"> (aka test set or test suite) are a set of test scripts that cover a specific functional area, business process, use case, </w:t>
+      </w:r>
+      <w:proofErr w:type="spellStart"/>
+      <w:r>
+        <w:t>etc</w:t>
+      </w:r>
+      <w:proofErr w:type="spellEnd"/>
+      <w:r>
+        <w:t>…</w:t>
       </w:r>
     </w:p>
     <w:p>
@@ -53,7 +64,15 @@
         <w:pStyle w:val="ListBullet"/>
       </w:pPr>
       <w:r>
-        <w:t>For example, a given test scenario might cover an order placed on a web site by an existing customer (another scenario might cover orders placed by new customers) – test scripts within the scenario might cover a single item order, a multiple items order, quantity not on hand exception, etc…</w:t>
+        <w:t xml:space="preserve">For example, a given test scenario might cover an order placed on a web site by an existing customer (another scenario might cover orders placed by new customers) – test scripts within the scenario might cover a single item order, a multiple items order, quantity not on hand exception, </w:t>
+      </w:r>
+      <w:proofErr w:type="spellStart"/>
+      <w:r>
+        <w:t>etc</w:t>
+      </w:r>
+      <w:proofErr w:type="spellEnd"/>
+      <w:r>
+        <w:t>…</w:t>
       </w:r>
     </w:p>
     <w:p>
@@ -252,8 +271,13 @@
         <w:pStyle w:val="ListBullet"/>
       </w:pPr>
       <w:r>
-        <w:t>1.2 returnBookAutomatedTest</w:t>
-      </w:r>
+        <w:t xml:space="preserve">1.2 </w:t>
+      </w:r>
+      <w:proofErr w:type="spellStart"/>
+      <w:r>
+        <w:t>returnBookAutomatedTest</w:t>
+      </w:r>
+      <w:proofErr w:type="spellEnd"/>
     </w:p>
     <w:p>
       <w:pPr>
@@ -395,7 +419,15 @@
         <w:pStyle w:val="ListBullet"/>
       </w:pPr>
       <w:r>
-        <w:t>Create a book, title t, author a, cNo c1</w:t>
+        <w:t xml:space="preserve">Create a book, title t, author a, </w:t>
+      </w:r>
+      <w:proofErr w:type="spellStart"/>
+      <w:r>
+        <w:t>cNo</w:t>
+      </w:r>
+      <w:proofErr w:type="spellEnd"/>
+      <w:r>
+        <w:t xml:space="preserve"> c1</w:t>
       </w:r>
     </w:p>
     <w:p>
@@ -983,9 +1015,11 @@
             <w:tcW w:w="1530" w:type="dxa"/>
           </w:tcPr>
           <w:p>
+            <w:proofErr w:type="spellStart"/>
             <w:r>
               <w:t>TimothyPickard</w:t>
             </w:r>
+            <w:proofErr w:type="spellEnd"/>
           </w:p>
         </w:tc>
         <w:tc>

</xml_diff>